<commit_message>
Added normal main menu
</commit_message>
<xml_diff>
--- a/hell-office-doc/Химич_Отчет по преддипломной практике.docx
+++ b/hell-office-doc/Химич_Отчет по преддипломной практике.docx
@@ -667,9 +667,11 @@
             <w:r>
               <w:t xml:space="preserve"> каф. </w:t>
             </w:r>
+            <w:proofErr w:type="spellStart"/>
             <w:r>
               <w:t>ВМиП</w:t>
             </w:r>
+            <w:proofErr w:type="spellEnd"/>
           </w:p>
         </w:tc>
       </w:tr>
@@ -2235,7 +2237,15 @@
         <w:ind w:left="0" w:firstLine="709"/>
       </w:pPr>
       <w:r>
-        <w:t>организовать архитектуру проекта в игровой среде Unity, с учётом расширяемости и повторного использования компонентов;</w:t>
+        <w:t xml:space="preserve">организовать архитектуру проекта в игровой среде </w:t>
+      </w:r>
+      <w:proofErr w:type="spellStart"/>
+      <w:r>
+        <w:t>Unity</w:t>
+      </w:r>
+      <w:proofErr w:type="spellEnd"/>
+      <w:r>
+        <w:t>, с учётом расширяемости и повторного использования компонентов;</w:t>
       </w:r>
     </w:p>
     <w:p>
@@ -2682,7 +2692,6 @@
           <w:color w:val="000000" w:themeColor="text1"/>
           <w:sz w:val="28"/>
           <w:szCs w:val="28"/>
-          <w:lang w:val="en-US"/>
         </w:rPr>
         <w:t xml:space="preserve">1.2 </w:t>
       </w:r>
@@ -3079,11 +3088,19 @@
         <w:ind w:right="123" w:firstLine="709"/>
         <w:jc w:val="both"/>
       </w:pPr>
-      <w:r>
-        <w:rPr>
-          <w:b/>
-        </w:rPr>
-        <w:t>Two Point Hospital</w:t>
+      <w:proofErr w:type="spellStart"/>
+      <w:r>
+        <w:rPr>
+          <w:b/>
+        </w:rPr>
+        <w:t>Two</w:t>
+      </w:r>
+      <w:proofErr w:type="spellEnd"/>
+      <w:r>
+        <w:rPr>
+          <w:b/>
+        </w:rPr>
+        <w:t xml:space="preserve"> Point Hospital</w:t>
       </w:r>
       <w:r>
         <w:t xml:space="preserve"> – это симулятор управления больницей, в котором игроку предстоит строить и развивать медицинское учреждение, лечить пациентов с самыми необычными заболеваниями и справляться с различными управленческими задачами. Цель игры – создать эффективную и прибыльную больницу, которая справляется с потоком пациентов и растущими проблемами.</w:t>
@@ -3289,9 +3306,11 @@
       <w:r>
         <w:t>«</w:t>
       </w:r>
+      <w:proofErr w:type="spellStart"/>
       <w:r>
         <w:t>голововиньетизм</w:t>
       </w:r>
+      <w:proofErr w:type="spellEnd"/>
       <w:r>
         <w:t>»</w:t>
       </w:r>
@@ -3301,9 +3320,11 @@
       <w:r>
         <w:t>«</w:t>
       </w:r>
+      <w:proofErr w:type="spellStart"/>
       <w:r>
         <w:t>клоунизм</w:t>
       </w:r>
+      <w:proofErr w:type="spellEnd"/>
       <w:r>
         <w:t>»</w:t>
       </w:r>
@@ -3345,8 +3366,13 @@
         <w:ind w:right="123" w:firstLine="709"/>
         <w:jc w:val="both"/>
       </w:pPr>
-      <w:r>
-        <w:t xml:space="preserve">Two Point Hospital завоевала сердца игроков за свой уникальный юмор и </w:t>
+      <w:proofErr w:type="spellStart"/>
+      <w:r>
+        <w:t>Two</w:t>
+      </w:r>
+      <w:proofErr w:type="spellEnd"/>
+      <w:r>
+        <w:t xml:space="preserve"> Point Hospital завоевала сердца игроков за свой уникальный юмор и </w:t>
       </w:r>
       <w:r>
         <w:t>разнообразием большого количества контента</w:t>
@@ -3374,11 +3400,33 @@
         <w:ind w:right="123" w:firstLine="709"/>
         <w:jc w:val="both"/>
       </w:pPr>
-      <w:r>
-        <w:rPr>
-          <w:b/>
-        </w:rPr>
-        <w:t>Against the Storm</w:t>
+      <w:proofErr w:type="spellStart"/>
+      <w:r>
+        <w:rPr>
+          <w:b/>
+        </w:rPr>
+        <w:t>Against</w:t>
+      </w:r>
+      <w:proofErr w:type="spellEnd"/>
+      <w:r>
+        <w:rPr>
+          <w:b/>
+        </w:rPr>
+        <w:t xml:space="preserve"> </w:t>
+      </w:r>
+      <w:proofErr w:type="spellStart"/>
+      <w:r>
+        <w:rPr>
+          <w:b/>
+        </w:rPr>
+        <w:t>the</w:t>
+      </w:r>
+      <w:proofErr w:type="spellEnd"/>
+      <w:r>
+        <w:rPr>
+          <w:b/>
+        </w:rPr>
+        <w:t xml:space="preserve"> Storm</w:t>
       </w:r>
       <w:r>
         <w:t xml:space="preserve"> – это градостроительный рогалик, в котором игроку предстоит возводить города и управлять ресурсами в условиях постоянно меняющейся и опасной среды. Цель игры – развивать город и обеспечить его выживание под постоянной угрозой разрушительных штормов, которые разрушают прогресс и заставляют начинать заново. Игрок должен строить и поддерживать несколько поселений одновременно, пытаясь угодить различным расам и адаптироваться к постоянно изменяющимся условиям.</w:t>
@@ -3598,7 +3646,23 @@
         <w:jc w:val="both"/>
       </w:pPr>
       <w:r>
-        <w:t>Уникальность Against the Storm заключается в сочетании элементов рогалика с градостроительным симулятором. Процедурная генерация карт и условий каждой сессии обеспечивает разнообразие игрового опыта, а цикличность шторма добавляет постоянное ощущение напряжённости и угрозы. Также игра привлекает интересную комбинацию рас с разными потребностями, что добавляет сложности и глубины в процессе управления городом.</w:t>
+        <w:t xml:space="preserve">Уникальность </w:t>
+      </w:r>
+      <w:proofErr w:type="spellStart"/>
+      <w:r>
+        <w:t>Against</w:t>
+      </w:r>
+      <w:proofErr w:type="spellEnd"/>
+      <w:r>
+        <w:t xml:space="preserve"> </w:t>
+      </w:r>
+      <w:proofErr w:type="spellStart"/>
+      <w:r>
+        <w:t>the</w:t>
+      </w:r>
+      <w:proofErr w:type="spellEnd"/>
+      <w:r>
+        <w:t xml:space="preserve"> Storm заключается в сочетании элементов рогалика с градостроительным симулятором. Процедурная генерация карт и условий каждой сессии обеспечивает разнообразие игрового опыта, а цикличность шторма добавляет постоянное ощущение напряжённости и угрозы. Также игра привлекает интересную комбинацию рас с разными потребностями, что добавляет сложности и глубины в процессе управления городом.</w:t>
       </w:r>
     </w:p>
     <w:p>
@@ -3623,8 +3687,21 @@
         <w:ind w:firstLine="709"/>
         <w:jc w:val="both"/>
       </w:pPr>
-      <w:r>
-        <w:t>Against the Storm предлагает уникальный подход к жанру градостроительных симуляторов, добавляя элементы рогалика и постоянного стресса из-за надвигающихся штормов. Игра получила признание за свою инновационную механику и сложность, что делает её привлекательной для поклонников стратегий, хотя может быть сложной для менее опытных игроков.</w:t>
+      <w:proofErr w:type="spellStart"/>
+      <w:r>
+        <w:t>Against</w:t>
+      </w:r>
+      <w:proofErr w:type="spellEnd"/>
+      <w:r>
+        <w:t xml:space="preserve"> </w:t>
+      </w:r>
+      <w:proofErr w:type="spellStart"/>
+      <w:r>
+        <w:t>the</w:t>
+      </w:r>
+      <w:proofErr w:type="spellEnd"/>
+      <w:r>
+        <w:t xml:space="preserve"> Storm предлагает уникальный подход к жанру градостроительных симуляторов, добавляя элементы рогалика и постоянного стресса из-за надвигающихся штормов. Игра получила признание за свою инновационную механику и сложность, что делает её привлекательной для поклонников стратегий, хотя может быть сложной для менее опытных игроков.</w:t>
       </w:r>
     </w:p>
     <w:p>
@@ -3681,7 +3758,6 @@
           <w:color w:val="000000" w:themeColor="text1"/>
           <w:sz w:val="28"/>
           <w:szCs w:val="28"/>
-          <w:lang w:val="en-US"/>
         </w:rPr>
         <w:t xml:space="preserve">1.3 </w:t>
       </w:r>
@@ -3717,7 +3793,39 @@
         <w:t>–</w:t>
       </w:r>
       <w:r>
-        <w:t xml:space="preserve"> Game Dev Story, Two Point Hospital и Against the Storm, можно сделать следующие выводы о том, как стоит создавать бизнес-симуляторы, опираясь на их опыт и анализ.</w:t>
+        <w:t xml:space="preserve"> Game </w:t>
+      </w:r>
+      <w:proofErr w:type="spellStart"/>
+      <w:r>
+        <w:t>Dev</w:t>
+      </w:r>
+      <w:proofErr w:type="spellEnd"/>
+      <w:r>
+        <w:t xml:space="preserve"> Story, </w:t>
+      </w:r>
+      <w:proofErr w:type="spellStart"/>
+      <w:r>
+        <w:t>Two</w:t>
+      </w:r>
+      <w:proofErr w:type="spellEnd"/>
+      <w:r>
+        <w:t xml:space="preserve"> Point Hospital и </w:t>
+      </w:r>
+      <w:proofErr w:type="spellStart"/>
+      <w:r>
+        <w:t>Against</w:t>
+      </w:r>
+      <w:proofErr w:type="spellEnd"/>
+      <w:r>
+        <w:t xml:space="preserve"> </w:t>
+      </w:r>
+      <w:proofErr w:type="spellStart"/>
+      <w:r>
+        <w:t>the</w:t>
+      </w:r>
+      <w:proofErr w:type="spellEnd"/>
+      <w:r>
+        <w:t xml:space="preserve"> Storm, можно сделать следующие выводы о том, как стоит создавать бизнес-симуляторы, опираясь на их опыт и анализ.</w:t>
       </w:r>
     </w:p>
     <w:p>
@@ -3768,7 +3876,47 @@
         <w:t>.</w:t>
       </w:r>
       <w:r>
-        <w:t xml:space="preserve"> Against the Storm демонстрирует важность цикличности и вызовов в играх. Внедрение элементов рогалика, где игрок вынужден адаптироваться к изменяющимся условиям, позволяет поддерживать динамику игры и чувство прогресса. Такие механики, как регулярные изменения условий (штормы в Against the Storm или уникальные болезни в Two Point Hospital), создают эффект "паззла", когда игроку приходится каждый раз заново решать задачи на основе текущей ситуации.</w:t>
+        <w:t xml:space="preserve"> </w:t>
+      </w:r>
+      <w:proofErr w:type="spellStart"/>
+      <w:r>
+        <w:t>Against</w:t>
+      </w:r>
+      <w:proofErr w:type="spellEnd"/>
+      <w:r>
+        <w:t xml:space="preserve"> </w:t>
+      </w:r>
+      <w:proofErr w:type="spellStart"/>
+      <w:r>
+        <w:t>the</w:t>
+      </w:r>
+      <w:proofErr w:type="spellEnd"/>
+      <w:r>
+        <w:t xml:space="preserve"> Storm демонстрирует важность цикличности и вызовов в играх. Внедрение элементов рогалика, где игрок вынужден адаптироваться к изменяющимся условиям, позволяет поддерживать динамику игры и чувство прогресса. Такие механики, как регулярные изменения условий (штормы в </w:t>
+      </w:r>
+      <w:proofErr w:type="spellStart"/>
+      <w:r>
+        <w:t>Against</w:t>
+      </w:r>
+      <w:proofErr w:type="spellEnd"/>
+      <w:r>
+        <w:t xml:space="preserve"> </w:t>
+      </w:r>
+      <w:proofErr w:type="spellStart"/>
+      <w:r>
+        <w:t>the</w:t>
+      </w:r>
+      <w:proofErr w:type="spellEnd"/>
+      <w:r>
+        <w:t xml:space="preserve"> Storm или уникальные болезни в </w:t>
+      </w:r>
+      <w:proofErr w:type="spellStart"/>
+      <w:r>
+        <w:t>Two</w:t>
+      </w:r>
+      <w:proofErr w:type="spellEnd"/>
+      <w:r>
+        <w:t xml:space="preserve"> Point Hospital), создают эффект "паззла", когда игроку приходится каждый раз заново решать задачи на основе текущей ситуации.</w:t>
       </w:r>
     </w:p>
     <w:p>
@@ -3794,7 +3942,31 @@
         <w:t>.</w:t>
       </w:r>
       <w:r>
-        <w:t xml:space="preserve"> Процедурная генерация, как в Against the Storm, или гибкие механики создания игр в Game Dev Story, добавляют разнообразие игровому процессу, делая каждую сессию уникальной. В бизнес-симуляторах важно предоставить игрокам возможность встретить новые </w:t>
+        <w:t xml:space="preserve"> Процедурная генерация, как в </w:t>
+      </w:r>
+      <w:proofErr w:type="spellStart"/>
+      <w:r>
+        <w:t>Against</w:t>
+      </w:r>
+      <w:proofErr w:type="spellEnd"/>
+      <w:r>
+        <w:t xml:space="preserve"> </w:t>
+      </w:r>
+      <w:proofErr w:type="spellStart"/>
+      <w:r>
+        <w:t>the</w:t>
+      </w:r>
+      <w:proofErr w:type="spellEnd"/>
+      <w:r>
+        <w:t xml:space="preserve"> Storm, или гибкие механики создания игр в Game </w:t>
+      </w:r>
+      <w:proofErr w:type="spellStart"/>
+      <w:r>
+        <w:t>Dev</w:t>
+      </w:r>
+      <w:proofErr w:type="spellEnd"/>
+      <w:r>
+        <w:t xml:space="preserve"> Story, добавляют разнообразие игровому процессу, делая каждую сессию уникальной. В бизнес-симуляторах важно предоставить игрокам возможность встретить новые </w:t>
       </w:r>
       <w:r>
         <w:t xml:space="preserve">игровые ситуации </w:t>
@@ -3832,7 +4004,23 @@
         <w:t>.</w:t>
       </w:r>
       <w:r>
-        <w:t xml:space="preserve"> Как показал опыт Two Point Hospital и Game Dev Story, успешный бизнес-симулятор должен удерживать баланс между доступностью для новичков и сложностью, которая будет интересна более опытным игрокам. </w:t>
+        <w:t xml:space="preserve"> Как показал опыт </w:t>
+      </w:r>
+      <w:proofErr w:type="spellStart"/>
+      <w:r>
+        <w:t>Two</w:t>
+      </w:r>
+      <w:proofErr w:type="spellEnd"/>
+      <w:r>
+        <w:t xml:space="preserve"> Point Hospital и Game </w:t>
+      </w:r>
+      <w:proofErr w:type="spellStart"/>
+      <w:r>
+        <w:t>Dev</w:t>
+      </w:r>
+      <w:proofErr w:type="spellEnd"/>
+      <w:r>
+        <w:t xml:space="preserve"> Story, успешный бизнес-симулятор должен удерживать баланс между доступностью для новичков и сложностью, которая будет интересна более опытным игрокам. </w:t>
       </w:r>
       <w:r>
         <w:t>Механики игры</w:t>
@@ -3906,7 +4094,15 @@
         <w:t xml:space="preserve">такие элементы </w:t>
       </w:r>
       <w:r>
-        <w:t>как юмор в Two Point Hospital</w:t>
+        <w:t xml:space="preserve">как юмор в </w:t>
+      </w:r>
+      <w:proofErr w:type="spellStart"/>
+      <w:r>
+        <w:t>Two</w:t>
+      </w:r>
+      <w:proofErr w:type="spellEnd"/>
+      <w:r>
+        <w:t xml:space="preserve"> Point Hospital</w:t>
       </w:r>
       <w:r>
         <w:t xml:space="preserve"> или сеттинг из </w:t>
@@ -4061,6 +4257,7 @@
         </w:rPr>
         <w:t>О</w:t>
       </w:r>
+      <w:proofErr w:type="spellStart"/>
       <w:r>
         <w:rPr>
           <w:b/>
@@ -4069,6 +4266,7 @@
         </w:rPr>
         <w:t>ffice</w:t>
       </w:r>
+      <w:proofErr w:type="spellEnd"/>
       <w:r>
         <w:t xml:space="preserve">» – это компьютерное игровое приложение в жанре </w:t>
       </w:r>
@@ -4214,7 +4412,31 @@
         <w:t xml:space="preserve"> дел</w:t>
       </w:r>
       <w:r>
-        <w:t xml:space="preserve"> и непослушных тел. На удивление, адский контракт о работе не надо было сильно читать, и по совету судьи он был подписан сразу. По контракту, нужно навести порядок в бесовнях на каждом этаже Ада. Бесовнями называли небольшие здания, в которых бесы выполняли свою вечную работу. По всему Аду много таких мест, и насколько много сюда попадают душ, настолько же много бесовен которые их ловят.</w:t>
+        <w:t xml:space="preserve"> и непослушных тел. На удивление, адский контракт о работе не надо было сильно читать, и по совету судьи он был подписан сразу. По контракту, нужно навести порядок в </w:t>
+      </w:r>
+      <w:proofErr w:type="spellStart"/>
+      <w:r>
+        <w:t>бесовнях</w:t>
+      </w:r>
+      <w:proofErr w:type="spellEnd"/>
+      <w:r>
+        <w:t xml:space="preserve"> на каждом этаже Ада. </w:t>
+      </w:r>
+      <w:proofErr w:type="spellStart"/>
+      <w:r>
+        <w:t>Бесовнями</w:t>
+      </w:r>
+      <w:proofErr w:type="spellEnd"/>
+      <w:r>
+        <w:t xml:space="preserve"> называли небольшие здания, в которых бесы выполняли свою вечную работу. По всему Аду много таких мест, и насколько много сюда попадают душ, настолько же много </w:t>
+      </w:r>
+      <w:proofErr w:type="spellStart"/>
+      <w:r>
+        <w:t>бесовен</w:t>
+      </w:r>
+      <w:proofErr w:type="spellEnd"/>
+      <w:r>
+        <w:t xml:space="preserve"> которые их ловят.</w:t>
       </w:r>
     </w:p>
     <w:p>
@@ -4229,8 +4451,13 @@
       <w:r>
         <w:t xml:space="preserve">Архитектура </w:t>
       </w:r>
-      <w:r>
-        <w:t>бесовен могла быть абсолютно любой, за то необъятное время что ад существует, было перестроено, убито, забыто, заброшено и построено слишком много подобных мест, однако ад не был бы адом если бы кто-то не приходил и налаживал процессы угнетения и наказания других душ. Мучения должны продолжаться вечно – так гласит слоган ЗА</w:t>
+      <w:proofErr w:type="spellStart"/>
+      <w:r>
+        <w:t>бесовен</w:t>
+      </w:r>
+      <w:proofErr w:type="spellEnd"/>
+      <w:r>
+        <w:t xml:space="preserve"> могла быть абсолютно любой, за то необъятное время что ад существует, было перестроено, убито, забыто, заброшено и построено слишком много подобных мест, однако ад не был бы адом если бы кто-то не приходил и налаживал процессы угнетения и наказания других душ. Мучения должны продолжаться вечно – так гласит слоган ЗА</w:t>
       </w:r>
       <w:r>
         <w:rPr>
@@ -4339,7 +4566,15 @@
         <w:t xml:space="preserve">Нарративная подача в игре реализуется несколькими элементами. В первую очередь, большую часть </w:t>
       </w:r>
       <w:r>
-        <w:t>истории и колорита игрок видит через визуальное оформление. Также в игре присутствует несколько катсцен с диалогами, в которых происходит начальный ввод в сюжетную линию и представления каждого нового уровня, а также окончание игры.</w:t>
+        <w:t xml:space="preserve">истории и колорита игрок видит через визуальное оформление. Также в игре присутствует несколько </w:t>
+      </w:r>
+      <w:proofErr w:type="spellStart"/>
+      <w:r>
+        <w:t>катсцен</w:t>
+      </w:r>
+      <w:proofErr w:type="spellEnd"/>
+      <w:r>
+        <w:t xml:space="preserve"> с диалогами, в которых происходит начальный ввод в сюжетную линию и представления каждого нового уровня, а также окончание игры.</w:t>
       </w:r>
     </w:p>
     <w:p>
@@ -4377,7 +4612,15 @@
         <w:jc w:val="both"/>
       </w:pPr>
       <w:r>
-        <w:t>Вступительная и заключительные катсцены игры подадут основной сюжет для игрока. Каждая вводная катсцена для уровней дает не только игровую, но и немного исторического подтекста в историю происходящего.</w:t>
+        <w:t xml:space="preserve">Вступительная и заключительные </w:t>
+      </w:r>
+      <w:proofErr w:type="spellStart"/>
+      <w:r>
+        <w:t>катсцены</w:t>
+      </w:r>
+      <w:proofErr w:type="spellEnd"/>
+      <w:r>
+        <w:t xml:space="preserve"> игры подадут основной сюжет для игрока. Каждая вводная катсцена для уровней дает не только игровую, но и немного исторического подтекста в историю происходящего.</w:t>
       </w:r>
     </w:p>
     <w:p>
@@ -4645,24 +4888,72 @@
           <w:sz w:val="28"/>
           <w:szCs w:val="28"/>
         </w:rPr>
-        <w:t>Игровой мир – бесконечное лавовое море, в котором плавают огромные камни. И на некоторых из них можно увидеть бесовни – здания в стиле средневековых каменных замков, в которых проложены трапинки, расположены котлы, ловцы снов, пыточные, выгребные ямы и койки для сна.</w:t>
-      </w:r>
-    </w:p>
-    <w:p>
-      <w:pPr>
-        <w:ind w:firstLine="709"/>
-        <w:jc w:val="both"/>
-        <w:rPr>
-          <w:sz w:val="28"/>
-          <w:szCs w:val="28"/>
-        </w:rPr>
-      </w:pPr>
-      <w:r>
-        <w:rPr>
-          <w:sz w:val="28"/>
-          <w:szCs w:val="28"/>
-        </w:rPr>
-        <w:t xml:space="preserve"> Теми, кто выполняет работу являются всевозможные твари – порождения ада, такие как Бесы, Демоны, и Импы.</w:t>
+        <w:t xml:space="preserve">Игровой мир – бесконечное лавовое море, в котором плавают огромные камни. И на некоторых из них можно увидеть </w:t>
+      </w:r>
+      <w:proofErr w:type="spellStart"/>
+      <w:r>
+        <w:rPr>
+          <w:sz w:val="28"/>
+          <w:szCs w:val="28"/>
+        </w:rPr>
+        <w:t>бесовни</w:t>
+      </w:r>
+      <w:proofErr w:type="spellEnd"/>
+      <w:r>
+        <w:rPr>
+          <w:sz w:val="28"/>
+          <w:szCs w:val="28"/>
+        </w:rPr>
+        <w:t xml:space="preserve"> – здания в стиле средневековых каменных замков, в которых проложены </w:t>
+      </w:r>
+      <w:proofErr w:type="spellStart"/>
+      <w:r>
+        <w:rPr>
+          <w:sz w:val="28"/>
+          <w:szCs w:val="28"/>
+        </w:rPr>
+        <w:t>трапинки</w:t>
+      </w:r>
+      <w:proofErr w:type="spellEnd"/>
+      <w:r>
+        <w:rPr>
+          <w:sz w:val="28"/>
+          <w:szCs w:val="28"/>
+        </w:rPr>
+        <w:t>, расположены котлы, ловцы снов, пыточные, выгребные ямы и койки для сна.</w:t>
+      </w:r>
+    </w:p>
+    <w:p>
+      <w:pPr>
+        <w:ind w:firstLine="709"/>
+        <w:jc w:val="both"/>
+        <w:rPr>
+          <w:sz w:val="28"/>
+          <w:szCs w:val="28"/>
+        </w:rPr>
+      </w:pPr>
+      <w:r>
+        <w:rPr>
+          <w:sz w:val="28"/>
+          <w:szCs w:val="28"/>
+        </w:rPr>
+        <w:t xml:space="preserve"> Теми, кто выполняет работу являются всевозможные твари – порождения ада, такие как Бесы, Демоны, и </w:t>
+      </w:r>
+      <w:proofErr w:type="spellStart"/>
+      <w:r>
+        <w:rPr>
+          <w:sz w:val="28"/>
+          <w:szCs w:val="28"/>
+        </w:rPr>
+        <w:t>Импы</w:t>
+      </w:r>
+      <w:proofErr w:type="spellEnd"/>
+      <w:r>
+        <w:rPr>
+          <w:sz w:val="28"/>
+          <w:szCs w:val="28"/>
+        </w:rPr>
+        <w:t>.</w:t>
       </w:r>
     </w:p>
     <w:p>
@@ -5106,7 +5397,23 @@
           <w:sz w:val="28"/>
           <w:szCs w:val="28"/>
         </w:rPr>
-        <w:t>2 – Совещание. На этом этапе игрок может перестраивать бесовню, передвигая комнаты покупать и выкидывать бесов</w:t>
+        <w:t xml:space="preserve">2 – Совещание. На этом этапе игрок может перестраивать </w:t>
+      </w:r>
+      <w:proofErr w:type="spellStart"/>
+      <w:r>
+        <w:rPr>
+          <w:sz w:val="28"/>
+          <w:szCs w:val="28"/>
+        </w:rPr>
+        <w:t>бесовню</w:t>
+      </w:r>
+      <w:proofErr w:type="spellEnd"/>
+      <w:r>
+        <w:rPr>
+          <w:sz w:val="28"/>
+          <w:szCs w:val="28"/>
+        </w:rPr>
+        <w:t>, передвигая комнаты покупать и выкидывать бесов</w:t>
       </w:r>
       <w:r>
         <w:rPr>
@@ -5240,15 +5547,13 @@
         </w:rPr>
         <w:t xml:space="preserve">Если игрок в конце дня имеет достаточное количество душ, он выигрывает. Однако если количество отведенных дней прошло, и у игрока </w:t>
       </w:r>
-      <w:proofErr w:type="gramStart"/>
-      <w:r>
-        <w:rPr>
-          <w:sz w:val="28"/>
-          <w:szCs w:val="28"/>
-        </w:rPr>
-        <w:t>не достаточно</w:t>
-      </w:r>
-      <w:proofErr w:type="gramEnd"/>
+      <w:r>
+        <w:rPr>
+          <w:sz w:val="28"/>
+          <w:szCs w:val="28"/>
+        </w:rPr>
+        <w:t>недостаточно</w:t>
+      </w:r>
       <w:r>
         <w:rPr>
           <w:sz w:val="28"/>
@@ -5482,13 +5787,7 @@
         <w:jc w:val="both"/>
       </w:pPr>
       <w:r>
-        <w:t xml:space="preserve">Этап 1 – </w:t>
-      </w:r>
-      <w:r>
-        <w:t>Начало дня.</w:t>
-      </w:r>
-      <w:r>
-        <w:t xml:space="preserve"> На этом этапе проигрывается катсцена если она нужна. Затем все работники идут в комнату совещаний.</w:t>
+        <w:t>Этап 1 – Начало дня. На этом этапе проигрывается катсцена если она нужна. Затем все работники идут в комнату совещаний.</w:t>
       </w:r>
     </w:p>
     <w:p>
@@ -5501,13 +5800,7 @@
         <w:jc w:val="both"/>
       </w:pPr>
       <w:r>
-        <w:t xml:space="preserve">Этап </w:t>
-      </w:r>
-      <w:r>
-        <w:t>2 – Совещание.</w:t>
-      </w:r>
-      <w:r>
-        <w:t xml:space="preserve"> На этом этапе игрок может покупать или продавать </w:t>
+        <w:t xml:space="preserve">Этап 2 – Совещание. На этом этапе игрок может покупать или продавать </w:t>
       </w:r>
       <w:r>
         <w:t>работников,</w:t>
@@ -5736,27 +6029,10 @@
           <w:b/>
           <w:bCs/>
         </w:rPr>
-        <w:t>Механика р</w:t>
-      </w:r>
-      <w:r>
-        <w:rPr>
-          <w:b/>
-          <w:bCs/>
-        </w:rPr>
-        <w:t>аботник</w:t>
-      </w:r>
-      <w:r>
-        <w:rPr>
-          <w:b/>
-          <w:bCs/>
-        </w:rPr>
-        <w:t>ов.</w:t>
-      </w:r>
-      <w:r>
-        <w:t xml:space="preserve"> Работник</w:t>
-      </w:r>
-      <w:r>
-        <w:t xml:space="preserve"> – это бесы, которые живут в бесовне. Они те, кто могут с помощью комнаты котла произвести души.</w:t>
+        <w:t>Механика работников.</w:t>
+      </w:r>
+      <w:r>
+        <w:t xml:space="preserve"> Работник – это бесы, которые живут в бесовне. Они те, кто могут с помощью комнаты котла произвести души.</w:t>
       </w:r>
       <w:r>
         <w:t xml:space="preserve"> На этапе </w:t>
@@ -5982,10 +6258,7 @@
         <w:jc w:val="both"/>
       </w:pPr>
       <w:r>
-        <w:t>1 – </w:t>
-      </w:r>
-      <w:r>
-        <w:t>Первый круг</w:t>
+        <w:t>1 – Первый круг</w:t>
       </w:r>
       <w:r>
         <w:t xml:space="preserve">: </w:t>
@@ -6033,10 +6306,7 @@
         <w:jc w:val="both"/>
       </w:pPr>
       <w:r>
-        <w:t>2</w:t>
-      </w:r>
-      <w:r>
-        <w:t xml:space="preserve"> – Второй круг: </w:t>
+        <w:t xml:space="preserve">2 – Второй круг: </w:t>
       </w:r>
     </w:p>
     <w:p>
@@ -6078,10 +6348,7 @@
         <w:jc w:val="both"/>
       </w:pPr>
       <w:r>
-        <w:t>3</w:t>
-      </w:r>
-      <w:r>
-        <w:t xml:space="preserve"> – Третий круг: </w:t>
+        <w:t xml:space="preserve">3 – Третий круг: </w:t>
       </w:r>
     </w:p>
     <w:p>
@@ -6120,10 +6387,7 @@
         <w:jc w:val="both"/>
       </w:pPr>
       <w:r>
-        <w:t>4</w:t>
-      </w:r>
-      <w:r>
-        <w:t xml:space="preserve"> – Четвёртый круг: </w:t>
+        <w:t xml:space="preserve">4 – Четвёртый круг: </w:t>
       </w:r>
     </w:p>
     <w:p>
@@ -6162,10 +6426,7 @@
         <w:jc w:val="both"/>
       </w:pPr>
       <w:r>
-        <w:t>5</w:t>
-      </w:r>
-      <w:r>
-        <w:t xml:space="preserve"> – Пятый круг: </w:t>
+        <w:t xml:space="preserve">5 – Пятый круг: </w:t>
       </w:r>
     </w:p>
     <w:p>
@@ -6204,10 +6465,7 @@
         <w:jc w:val="both"/>
       </w:pPr>
       <w:r>
-        <w:t>6</w:t>
-      </w:r>
-      <w:r>
-        <w:t xml:space="preserve"> – Шестой круг: </w:t>
+        <w:t xml:space="preserve">6 – Шестой круг: </w:t>
       </w:r>
     </w:p>
     <w:p>
@@ -6246,10 +6504,7 @@
         <w:jc w:val="both"/>
       </w:pPr>
       <w:r>
-        <w:t>7</w:t>
-      </w:r>
-      <w:r>
-        <w:t xml:space="preserve"> – Седьмой круг: </w:t>
+        <w:t xml:space="preserve">7 – Седьмой круг: </w:t>
       </w:r>
     </w:p>
     <w:p>
@@ -6294,10 +6549,7 @@
         <w:jc w:val="both"/>
       </w:pPr>
       <w:r>
-        <w:t>8</w:t>
-      </w:r>
-      <w:r>
-        <w:t xml:space="preserve"> – Восьмой круг: </w:t>
+        <w:t xml:space="preserve">8 – Восьмой круг: </w:t>
       </w:r>
     </w:p>
     <w:p>
@@ -6336,10 +6588,7 @@
         <w:jc w:val="both"/>
       </w:pPr>
       <w:r>
-        <w:t>9</w:t>
-      </w:r>
-      <w:r>
-        <w:t xml:space="preserve"> – Девятый круг: </w:t>
+        <w:t xml:space="preserve">9 – Девятый круг: </w:t>
       </w:r>
     </w:p>
     <w:p>
@@ -8049,6 +8298,7 @@
   <w:style w:type="character" w:default="1" w:styleId="DefaultParagraphFont">
     <w:name w:val="Default Paragraph Font"/>
     <w:uiPriority w:val="1"/>
+    <w:semiHidden/>
     <w:unhideWhenUsed/>
   </w:style>
   <w:style w:type="table" w:default="1" w:styleId="TableNormal">

</xml_diff>